<commit_message>
Update SSD e UC Cucina
Seguito feedback professori
</commit_message>
<xml_diff>
--- a/UC Dettagliati/UC2 - Gestire i compiti della cucina/UC_Dettagliato_Gestire_Cucina_Final.docx
+++ b/UC Dettagliati/UC2 - Gestire i compiti della cucina/UC_Dettagliato_Gestire_Cucina_Final.docx
@@ -567,81 +567,53 @@
               <w:jc w:val="left"/>
             </w:pPr>
           </w:p>
-          <w:p>
-            <w:pPr>
-              <w:jc w:val="left"/>
-            </w:pPr>
-            <w:r>
-              <w:rPr>
-                <w:rFonts w:ascii="Segoe UI" w:hAnsi="Segoe UI"/>
-                <w:sz w:val="24"/>
-                <w:b/>
-                <w:color w:val="0c3635"/>
-              </w:rPr>
-              <w:t xml:space="preserve">3</w:t>
-            </w:r>
-          </w:p>
-        </w:tc>
-        <w:tc>
-          <w:tcPr>
-            <w:tcW w:w="3200"/>
-            <w:tcBorders>
-              <w:top w:val="single" w:sz="1" w:space="0" w:color="000000"/>
-              <w:left w:val="single" w:sz="1" w:space="0" w:color="000000"/>
-              <w:right w:val="single" w:sz="1" w:space="0" w:color="000000"/>
-              <w:bottom w:val="single" w:sz="1" w:space="0" w:color="000000"/>
-            </w:tcBorders>
-            <w:shd w:val="clear" w:color="auto" w:fill="auto"/>
-          </w:tcPr>
-          <w:p>
-            <w:pPr>
-              <w:jc w:val="left"/>
-            </w:pPr>
-          </w:p>
-          <w:p>
-            <w:pPr>
-              <w:jc w:val="left"/>
-            </w:pPr>
-            <w:r>
-              <w:rPr>
-                <w:rFonts w:ascii="Segoe UI" w:hAnsi="Segoe UI"/>
-                <w:sz w:val="24"/>
-                <w:color w:val="000000"/>
-                <w:shd w:val="clear" w:color="auto" w:fill="ffffff"/>
-              </w:rPr>
-              <w:t xml:space="preserve">Opzionalmente, ordina l’elenco</w:t>
-            </w:r>
-          </w:p>
-        </w:tc>
-        <w:tc>
-          <w:tcPr>
-            <w:tcW w:w="3200"/>
-            <w:tcBorders>
-              <w:top w:val="single" w:sz="1" w:space="0" w:color="000000"/>
-              <w:left w:val="single" w:sz="1" w:space="0" w:color="000000"/>
-              <w:right w:val="single" w:sz="1" w:space="0" w:color="000000"/>
-              <w:bottom w:val="single" w:sz="1" w:space="0" w:color="000000"/>
-            </w:tcBorders>
-            <w:shd w:val="clear" w:color="auto" w:fill="auto"/>
-          </w:tcPr>
-          <w:p>
-            <w:pPr>
-              <w:jc w:val="left"/>
-            </w:pPr>
-          </w:p>
-          <w:p>
-            <w:pPr>
-              <w:jc w:val="left"/>
-            </w:pPr>
-            <w:r>
-              <w:rPr>
-                <w:rFonts w:ascii="Segoe UI" w:hAnsi="Segoe UI"/>
-                <w:sz w:val="24"/>
-                <w:color w:val="000000"/>
-                <w:shd w:val="clear" w:color="auto" w:fill="ffffff"/>
-              </w:rPr>
-              <w:t xml:space="preserve">Aggiorna il foglio riepilogativo con il nuovo ordinamento</w:t>
-            </w:r>
+        </w:tc>
+        <w:tc>
+          <w:tcPr>
+            <w:tcW w:w="3200"/>
+            <w:tcBorders>
+              <w:top w:val="single" w:sz="1" w:space="0" w:color="000000"/>
+              <w:left w:val="single" w:sz="1" w:space="0" w:color="000000"/>
+              <w:right w:val="single" w:sz="1" w:space="0" w:color="000000"/>
+              <w:bottom w:val="single" w:sz="1" w:space="0" w:color="000000"/>
+            </w:tcBorders>
+            <w:shd w:val="clear" w:color="auto" w:fill="auto"/>
+          </w:tcPr>
+          <w:p>
+            <w:pPr>
+              <w:jc w:val="left"/>
+            </w:pPr>
+          </w:p>
+          <w:p>
+            <w:pPr>
+              <w:jc w:val="left"/>
+            </w:pPr>
+            <w:r>
+              <w:rPr>
+                <w:rFonts w:ascii="Segoe UI" w:hAnsi="Segoe UI"/>
+                <w:sz w:val="24"/>
+                <w:i/>
+                <w:color w:val="000000"/>
+              </w:rPr>
+              <w:t xml:space="preserve">Ripete il passo 2. finché non è soddisfatto</w:t>
+            </w:r>
+          </w:p>
+        </w:tc>
+        <w:tc>
+          <w:tcPr>
+            <w:tcW w:w="3200"/>
+            <w:tcBorders>
+              <w:top w:val="single" w:sz="1" w:space="0" w:color="000000"/>
+              <w:left w:val="single" w:sz="1" w:space="0" w:color="000000"/>
+              <w:right w:val="single" w:sz="1" w:space="0" w:color="000000"/>
+              <w:bottom w:val="single" w:sz="1" w:space="0" w:color="000000"/>
+            </w:tcBorders>
+            <w:shd w:val="clear" w:color="auto" w:fill="auto"/>
+          </w:tcPr>
+          <w:p>
+            <w:pPr>
+              <w:jc w:val="left"/>
+            </w:pPr>
           </w:p>
         </w:tc>
       </w:tr>
@@ -662,54 +634,81 @@
               <w:jc w:val="left"/>
             </w:pPr>
           </w:p>
-        </w:tc>
-        <w:tc>
-          <w:tcPr>
-            <w:tcW w:w="3200"/>
-            <w:tcBorders>
-              <w:top w:val="single" w:sz="1" w:space="0" w:color="000000"/>
-              <w:left w:val="single" w:sz="1" w:space="0" w:color="000000"/>
-              <w:right w:val="single" w:sz="1" w:space="0" w:color="000000"/>
-              <w:bottom w:val="single" w:sz="1" w:space="0" w:color="000000"/>
-            </w:tcBorders>
-            <w:shd w:val="clear" w:color="auto" w:fill="auto"/>
-          </w:tcPr>
-          <w:p>
-            <w:pPr>
-              <w:jc w:val="left"/>
-            </w:pPr>
-          </w:p>
-          <w:p>
-            <w:pPr>
-              <w:jc w:val="left"/>
-            </w:pPr>
-            <w:r>
-              <w:rPr>
-                <w:rFonts w:ascii="Segoe UI" w:hAnsi="Segoe UI"/>
-                <w:sz w:val="24"/>
-                <w:i/>
+          <w:p>
+            <w:pPr>
+              <w:jc w:val="left"/>
+            </w:pPr>
+            <w:r>
+              <w:rPr>
+                <w:rFonts w:ascii="Segoe UI" w:hAnsi="Segoe UI"/>
+                <w:sz w:val="24"/>
+                <w:b/>
+                <w:color w:val="0c3635"/>
+              </w:rPr>
+              <w:t xml:space="preserve">3</w:t>
+            </w:r>
+          </w:p>
+        </w:tc>
+        <w:tc>
+          <w:tcPr>
+            <w:tcW w:w="3200"/>
+            <w:tcBorders>
+              <w:top w:val="single" w:sz="1" w:space="0" w:color="000000"/>
+              <w:left w:val="single" w:sz="1" w:space="0" w:color="000000"/>
+              <w:right w:val="single" w:sz="1" w:space="0" w:color="000000"/>
+              <w:bottom w:val="single" w:sz="1" w:space="0" w:color="000000"/>
+            </w:tcBorders>
+            <w:shd w:val="clear" w:color="auto" w:fill="auto"/>
+          </w:tcPr>
+          <w:p>
+            <w:pPr>
+              <w:jc w:val="left"/>
+            </w:pPr>
+          </w:p>
+          <w:p>
+            <w:pPr>
+              <w:jc w:val="left"/>
+            </w:pPr>
+            <w:r>
+              <w:rPr>
+                <w:rFonts w:ascii="Segoe UI" w:hAnsi="Segoe UI"/>
+                <w:sz w:val="24"/>
                 <w:color w:val="000000"/>
                 <w:shd w:val="clear" w:color="auto" w:fill="ffffff"/>
               </w:rPr>
-              <w:t xml:space="preserve">Se vuole lavorare a più fogli riepilogativi torna al passo 1, altrimenti prosegue</w:t>
-            </w:r>
-          </w:p>
-        </w:tc>
-        <w:tc>
-          <w:tcPr>
-            <w:tcW w:w="3200"/>
-            <w:tcBorders>
-              <w:top w:val="single" w:sz="1" w:space="0" w:color="000000"/>
-              <w:left w:val="single" w:sz="1" w:space="0" w:color="000000"/>
-              <w:right w:val="single" w:sz="1" w:space="0" w:color="000000"/>
-              <w:bottom w:val="single" w:sz="1" w:space="0" w:color="000000"/>
-            </w:tcBorders>
-            <w:shd w:val="clear" w:color="auto" w:fill="auto"/>
-          </w:tcPr>
-          <w:p>
-            <w:pPr>
-              <w:jc w:val="left"/>
-            </w:pPr>
+              <w:t xml:space="preserve">Opzionalmente, ordina l’elenco</w:t>
+            </w:r>
+          </w:p>
+        </w:tc>
+        <w:tc>
+          <w:tcPr>
+            <w:tcW w:w="3200"/>
+            <w:tcBorders>
+              <w:top w:val="single" w:sz="1" w:space="0" w:color="000000"/>
+              <w:left w:val="single" w:sz="1" w:space="0" w:color="000000"/>
+              <w:right w:val="single" w:sz="1" w:space="0" w:color="000000"/>
+              <w:bottom w:val="single" w:sz="1" w:space="0" w:color="000000"/>
+            </w:tcBorders>
+            <w:shd w:val="clear" w:color="auto" w:fill="auto"/>
+          </w:tcPr>
+          <w:p>
+            <w:pPr>
+              <w:jc w:val="left"/>
+            </w:pPr>
+          </w:p>
+          <w:p>
+            <w:pPr>
+              <w:jc w:val="left"/>
+            </w:pPr>
+            <w:r>
+              <w:rPr>
+                <w:rFonts w:ascii="Segoe UI" w:hAnsi="Segoe UI"/>
+                <w:sz w:val="24"/>
+                <w:color w:val="000000"/>
+                <w:shd w:val="clear" w:color="auto" w:fill="ffffff"/>
+              </w:rPr>
+              <w:t xml:space="preserve">Aggiorna il foglio riepilogativo con il nuovo ordinamento</w:t>
+            </w:r>
           </w:p>
         </w:tc>
       </w:tr>
@@ -730,81 +729,64 @@
               <w:jc w:val="left"/>
             </w:pPr>
           </w:p>
-          <w:p>
-            <w:pPr>
-              <w:jc w:val="left"/>
-            </w:pPr>
-            <w:r>
-              <w:rPr>
-                <w:rFonts w:ascii="Segoe UI" w:hAnsi="Segoe UI"/>
-                <w:sz w:val="24"/>
-                <w:b/>
-                <w:color w:val="0c3635"/>
-              </w:rPr>
-              <w:t xml:space="preserve">4</w:t>
-            </w:r>
-          </w:p>
-        </w:tc>
-        <w:tc>
-          <w:tcPr>
-            <w:tcW w:w="3200"/>
-            <w:tcBorders>
-              <w:top w:val="single" w:sz="1" w:space="0" w:color="000000"/>
-              <w:left w:val="single" w:sz="1" w:space="0" w:color="000000"/>
-              <w:right w:val="single" w:sz="1" w:space="0" w:color="000000"/>
-              <w:bottom w:val="single" w:sz="1" w:space="0" w:color="000000"/>
-            </w:tcBorders>
-            <w:shd w:val="clear" w:color="auto" w:fill="auto"/>
-          </w:tcPr>
-          <w:p>
-            <w:pPr>
-              <w:jc w:val="left"/>
-            </w:pPr>
-          </w:p>
-          <w:p>
-            <w:pPr>
-              <w:jc w:val="left"/>
-            </w:pPr>
-            <w:r>
-              <w:rPr>
-                <w:rFonts w:ascii="Segoe UI" w:hAnsi="Segoe UI"/>
-                <w:sz w:val="24"/>
+        </w:tc>
+        <w:tc>
+          <w:tcPr>
+            <w:tcW w:w="3200"/>
+            <w:tcBorders>
+              <w:top w:val="single" w:sz="1" w:space="0" w:color="000000"/>
+              <w:left w:val="single" w:sz="1" w:space="0" w:color="000000"/>
+              <w:right w:val="single" w:sz="1" w:space="0" w:color="000000"/>
+              <w:bottom w:val="single" w:sz="1" w:space="0" w:color="000000"/>
+            </w:tcBorders>
+            <w:shd w:val="clear" w:color="auto" w:fill="auto"/>
+          </w:tcPr>
+          <w:p>
+            <w:pPr>
+              <w:jc w:val="left"/>
+            </w:pPr>
+          </w:p>
+          <w:p>
+            <w:pPr>
+              <w:jc w:val="left"/>
+            </w:pPr>
+            <w:r>
+              <w:rPr>
+                <w:rFonts w:ascii="Segoe UI" w:hAnsi="Segoe UI"/>
+                <w:sz w:val="24"/>
+                <w:i/>
                 <w:color w:val="000000"/>
                 <w:shd w:val="clear" w:color="auto" w:fill="ffffff"/>
               </w:rPr>
-              <w:t xml:space="preserve">Assegna un compito specificando cosa (ricetta/preparazione), quando (turno) e opzionalmente chi (cuoco); opzionalmente specifica anche il tempo richiesto per lo svolgimento del compito appena assegnato, e la quantità/porzioni preparate in un dato assegnamento</w:t>
-            </w:r>
-          </w:p>
-        </w:tc>
-        <w:tc>
-          <w:tcPr>
-            <w:tcW w:w="3200"/>
-            <w:tcBorders>
-              <w:top w:val="single" w:sz="1" w:space="0" w:color="000000"/>
-              <w:left w:val="single" w:sz="1" w:space="0" w:color="000000"/>
-              <w:right w:val="single" w:sz="1" w:space="0" w:color="000000"/>
-              <w:bottom w:val="single" w:sz="1" w:space="0" w:color="000000"/>
-            </w:tcBorders>
-            <w:shd w:val="clear" w:color="auto" w:fill="auto"/>
-          </w:tcPr>
-          <w:p>
-            <w:pPr>
-              <w:jc w:val="left"/>
-            </w:pPr>
-          </w:p>
-          <w:p>
-            <w:pPr>
-              <w:jc w:val="left"/>
-            </w:pPr>
-            <w:r>
-              <w:rPr>
-                <w:rFonts w:ascii="Segoe UI" w:hAnsi="Segoe UI"/>
-                <w:sz w:val="24"/>
+              <w:t xml:space="preserve">Se vuole lavorare a più fogli riepilogativi torna al passo 1, altrimenti prosegue </w:t>
+            </w:r>
+            <w:r>
+              <w:rPr>
+                <w:rFonts w:ascii="Segoe UI" w:hAnsi="Segoe UI"/>
+                <w:sz w:val="24"/>
+                <w:i/>
                 <w:color w:val="000000"/>
                 <w:shd w:val="clear" w:color="auto" w:fill="ffffff"/>
               </w:rPr>
-              <w:t xml:space="preserve">Registra l’assegnazione e le informazioni fornite sul foglio riepilogativo e sul tabellone dei turni.</w:t>
-            </w:r>
+              <w:t xml:space="preserve">o termina il caso d’uso</w:t>
+            </w:r>
+          </w:p>
+        </w:tc>
+        <w:tc>
+          <w:tcPr>
+            <w:tcW w:w="3200"/>
+            <w:tcBorders>
+              <w:top w:val="single" w:sz="1" w:space="0" w:color="000000"/>
+              <w:left w:val="single" w:sz="1" w:space="0" w:color="000000"/>
+              <w:right w:val="single" w:sz="1" w:space="0" w:color="000000"/>
+              <w:bottom w:val="single" w:sz="1" w:space="0" w:color="000000"/>
+            </w:tcBorders>
+            <w:shd w:val="clear" w:color="auto" w:fill="auto"/>
+          </w:tcPr>
+          <w:p>
+            <w:pPr>
+              <w:jc w:val="left"/>
+            </w:pPr>
           </w:p>
         </w:tc>
       </w:tr>
@@ -825,6 +807,205 @@
               <w:jc w:val="left"/>
             </w:pPr>
           </w:p>
+          <w:p>
+            <w:pPr>
+              <w:jc w:val="left"/>
+            </w:pPr>
+            <w:r>
+              <w:rPr>
+                <w:rFonts w:ascii="Segoe UI" w:hAnsi="Segoe UI"/>
+                <w:sz w:val="24"/>
+                <w:b/>
+                <w:color w:val="0c3635"/>
+              </w:rPr>
+              <w:t xml:space="preserve">4</w:t>
+            </w:r>
+          </w:p>
+        </w:tc>
+        <w:tc>
+          <w:tcPr>
+            <w:tcW w:w="3200"/>
+            <w:tcBorders>
+              <w:top w:val="single" w:sz="1" w:space="0" w:color="000000"/>
+              <w:left w:val="single" w:sz="1" w:space="0" w:color="000000"/>
+              <w:right w:val="single" w:sz="1" w:space="0" w:color="000000"/>
+              <w:bottom w:val="single" w:sz="1" w:space="0" w:color="000000"/>
+            </w:tcBorders>
+            <w:shd w:val="clear" w:color="auto" w:fill="auto"/>
+          </w:tcPr>
+          <w:p>
+            <w:pPr>
+              <w:jc w:val="left"/>
+            </w:pPr>
+          </w:p>
+          <w:p>
+            <w:pPr>
+              <w:jc w:val="left"/>
+            </w:pPr>
+            <w:r>
+              <w:rPr>
+                <w:rFonts w:ascii="Segoe UI" w:hAnsi="Segoe UI"/>
+                <w:sz w:val="24"/>
+                <w:color w:val="000000"/>
+                <w:shd w:val="clear" w:color="auto" w:fill="ffffff"/>
+              </w:rPr>
+              <w:t xml:space="preserve">Consulta il tabellone dei turni</w:t>
+            </w:r>
+          </w:p>
+        </w:tc>
+        <w:tc>
+          <w:tcPr>
+            <w:tcW w:w="3200"/>
+            <w:tcBorders>
+              <w:top w:val="single" w:sz="1" w:space="0" w:color="000000"/>
+              <w:left w:val="single" w:sz="1" w:space="0" w:color="000000"/>
+              <w:right w:val="single" w:sz="1" w:space="0" w:color="000000"/>
+              <w:bottom w:val="single" w:sz="1" w:space="0" w:color="000000"/>
+            </w:tcBorders>
+            <w:shd w:val="clear" w:color="auto" w:fill="auto"/>
+          </w:tcPr>
+          <w:p>
+            <w:pPr>
+              <w:jc w:val="left"/>
+            </w:pPr>
+          </w:p>
+          <w:p>
+            <w:pPr>
+              <w:jc w:val="left"/>
+            </w:pPr>
+            <w:r>
+              <w:rPr>
+                <w:rFonts w:ascii="Segoe UI" w:hAnsi="Segoe UI"/>
+                <w:sz w:val="24"/>
+                <w:color w:val="000000"/>
+                <w:shd w:val="clear" w:color="auto" w:fill="ffffff"/>
+              </w:rPr>
+              <w:t xml:space="preserve">Fornisce</w:t>
+            </w:r>
+            <w:r>
+              <w:rPr>
+                <w:rFonts w:ascii="Segoe UI" w:hAnsi="Segoe UI"/>
+                <w:sz w:val="24"/>
+                <w:color w:val="000000"/>
+                <w:shd w:val="clear" w:color="auto" w:fill="ffffff"/>
+              </w:rPr>
+              <w:t xml:space="preserve"> il tabellone</w:t>
+            </w:r>
+          </w:p>
+        </w:tc>
+      </w:tr>
+      <w:tr>
+        <w:tc>
+          <w:tcPr>
+            <w:tcW w:w="3200"/>
+            <w:tcBorders>
+              <w:top w:val="single" w:sz="1" w:space="0" w:color="000000"/>
+              <w:left w:val="single" w:sz="1" w:space="0" w:color="000000"/>
+              <w:right w:val="single" w:sz="1" w:space="0" w:color="000000"/>
+              <w:bottom w:val="single" w:sz="1" w:space="0" w:color="000000"/>
+            </w:tcBorders>
+            <w:shd w:val="clear" w:color="auto" w:fill="auto"/>
+          </w:tcPr>
+          <w:p>
+            <w:pPr>
+              <w:jc w:val="left"/>
+            </w:pPr>
+          </w:p>
+          <w:p>
+            <w:pPr>
+              <w:jc w:val="left"/>
+            </w:pPr>
+            <w:r>
+              <w:rPr>
+                <w:rFonts w:ascii="Segoe UI" w:hAnsi="Segoe UI"/>
+                <w:sz w:val="24"/>
+                <w:b/>
+                <w:color w:val="0c3635"/>
+              </w:rPr>
+              <w:t xml:space="preserve">5</w:t>
+            </w:r>
+          </w:p>
+        </w:tc>
+        <w:tc>
+          <w:tcPr>
+            <w:tcW w:w="3200"/>
+            <w:tcBorders>
+              <w:top w:val="single" w:sz="1" w:space="0" w:color="000000"/>
+              <w:left w:val="single" w:sz="1" w:space="0" w:color="000000"/>
+              <w:right w:val="single" w:sz="1" w:space="0" w:color="000000"/>
+              <w:bottom w:val="single" w:sz="1" w:space="0" w:color="000000"/>
+            </w:tcBorders>
+            <w:shd w:val="clear" w:color="auto" w:fill="auto"/>
+          </w:tcPr>
+          <w:p>
+            <w:pPr>
+              <w:jc w:val="left"/>
+            </w:pPr>
+          </w:p>
+          <w:p>
+            <w:pPr>
+              <w:jc w:val="left"/>
+            </w:pPr>
+            <w:r>
+              <w:rPr>
+                <w:rFonts w:ascii="Segoe UI" w:hAnsi="Segoe UI"/>
+                <w:sz w:val="24"/>
+                <w:color w:val="000000"/>
+                <w:shd w:val="clear" w:color="auto" w:fill="ffffff"/>
+              </w:rPr>
+              <w:t xml:space="preserve">Assegna un compito specificando cosa (ricetta/preparazione), quando (turno) e opzionalmente chi (cuoco); opzionalmente specifica anche il tempo richiesto per lo svolgimento del compito appena assegnato, e la quantità/porzioni preparate in un dato assegnamento</w:t>
+            </w:r>
+          </w:p>
+        </w:tc>
+        <w:tc>
+          <w:tcPr>
+            <w:tcW w:w="3200"/>
+            <w:tcBorders>
+              <w:top w:val="single" w:sz="1" w:space="0" w:color="000000"/>
+              <w:left w:val="single" w:sz="1" w:space="0" w:color="000000"/>
+              <w:right w:val="single" w:sz="1" w:space="0" w:color="000000"/>
+              <w:bottom w:val="single" w:sz="1" w:space="0" w:color="000000"/>
+            </w:tcBorders>
+            <w:shd w:val="clear" w:color="auto" w:fill="auto"/>
+          </w:tcPr>
+          <w:p>
+            <w:pPr>
+              <w:jc w:val="left"/>
+            </w:pPr>
+          </w:p>
+          <w:p>
+            <w:pPr>
+              <w:jc w:val="left"/>
+            </w:pPr>
+            <w:r>
+              <w:rPr>
+                <w:rFonts w:ascii="Segoe UI" w:hAnsi="Segoe UI"/>
+                <w:sz w:val="24"/>
+                <w:color w:val="000000"/>
+                <w:shd w:val="clear" w:color="auto" w:fill="ffffff"/>
+              </w:rPr>
+              <w:t xml:space="preserve">Registra l’assegnazione e le informazioni fornite sul foglio riepilogativo e sul tabellone dei turni.</w:t>
+            </w:r>
+          </w:p>
+        </w:tc>
+      </w:tr>
+      <w:tr>
+        <w:tc>
+          <w:tcPr>
+            <w:tcW w:w="3200"/>
+            <w:tcBorders>
+              <w:top w:val="single" w:sz="1" w:space="0" w:color="000000"/>
+              <w:left w:val="single" w:sz="1" w:space="0" w:color="000000"/>
+              <w:right w:val="single" w:sz="1" w:space="0" w:color="000000"/>
+              <w:bottom w:val="single" w:sz="1" w:space="0" w:color="000000"/>
+            </w:tcBorders>
+            <w:shd w:val="clear" w:color="auto" w:fill="auto"/>
+          </w:tcPr>
+          <w:p>
+            <w:pPr>
+              <w:jc w:val="left"/>
+            </w:pPr>
+          </w:p>
         </w:tc>
         <w:tc>
           <w:tcPr>
@@ -854,7 +1035,115 @@
                 <w:color w:val="000000"/>
                 <w:shd w:val="clear" w:color="auto" w:fill="ffffff"/>
               </w:rPr>
-              <w:t xml:space="preserve">Ripete dal passo 4 finché non è soddisfatto</w:t>
+              <w:t xml:space="preserve">Ripete </w:t>
+            </w:r>
+            <w:r>
+              <w:rPr>
+                <w:rFonts w:ascii="Segoe UI" w:hAnsi="Segoe UI"/>
+                <w:sz w:val="24"/>
+                <w:i/>
+                <w:color w:val="000000"/>
+                <w:shd w:val="clear" w:color="auto" w:fill="ffffff"/>
+              </w:rPr>
+              <w:t xml:space="preserve">i</w:t>
+            </w:r>
+            <w:r>
+              <w:rPr>
+                <w:rFonts w:ascii="Segoe UI" w:hAnsi="Segoe UI"/>
+                <w:sz w:val="24"/>
+                <w:i/>
+                <w:color w:val="000000"/>
+                <w:shd w:val="clear" w:color="auto" w:fill="ffffff"/>
+              </w:rPr>
+              <w:t xml:space="preserve">l passo </w:t>
+            </w:r>
+            <w:r>
+              <w:rPr>
+                <w:rFonts w:ascii="Segoe UI" w:hAnsi="Segoe UI"/>
+                <w:sz w:val="24"/>
+                <w:i/>
+                <w:color w:val="000000"/>
+                <w:shd w:val="clear" w:color="auto" w:fill="ffffff"/>
+              </w:rPr>
+              <w:t xml:space="preserve">5</w:t>
+            </w:r>
+            <w:r>
+              <w:rPr>
+                <w:rFonts w:ascii="Segoe UI" w:hAnsi="Segoe UI"/>
+                <w:sz w:val="24"/>
+                <w:i/>
+                <w:color w:val="000000"/>
+                <w:shd w:val="clear" w:color="auto" w:fill="ffffff"/>
+              </w:rPr>
+              <w:t xml:space="preserve"> finché non è soddisfatto</w:t>
+            </w:r>
+          </w:p>
+        </w:tc>
+        <w:tc>
+          <w:tcPr>
+            <w:tcW w:w="3200"/>
+            <w:tcBorders>
+              <w:top w:val="single" w:sz="1" w:space="0" w:color="000000"/>
+              <w:left w:val="single" w:sz="1" w:space="0" w:color="000000"/>
+              <w:right w:val="single" w:sz="1" w:space="0" w:color="000000"/>
+              <w:bottom w:val="single" w:sz="1" w:space="0" w:color="000000"/>
+            </w:tcBorders>
+            <w:shd w:val="clear" w:color="auto" w:fill="auto"/>
+          </w:tcPr>
+          <w:p>
+            <w:pPr>
+              <w:jc w:val="left"/>
+            </w:pPr>
+          </w:p>
+        </w:tc>
+      </w:tr>
+      <w:tr>
+        <w:tc>
+          <w:tcPr>
+            <w:tcW w:w="3200"/>
+            <w:tcBorders>
+              <w:top w:val="single" w:sz="1" w:space="0" w:color="000000"/>
+              <w:left w:val="single" w:sz="1" w:space="0" w:color="000000"/>
+              <w:right w:val="single" w:sz="1" w:space="0" w:color="000000"/>
+              <w:bottom w:val="single" w:sz="1" w:space="0" w:color="000000"/>
+            </w:tcBorders>
+            <w:shd w:val="clear" w:color="auto" w:fill="auto"/>
+          </w:tcPr>
+          <w:p>
+            <w:pPr>
+              <w:jc w:val="left"/>
+            </w:pPr>
+          </w:p>
+        </w:tc>
+        <w:tc>
+          <w:tcPr>
+            <w:tcW w:w="3200"/>
+            <w:tcBorders>
+              <w:top w:val="single" w:sz="1" w:space="0" w:color="000000"/>
+              <w:left w:val="single" w:sz="1" w:space="0" w:color="000000"/>
+              <w:right w:val="single" w:sz="1" w:space="0" w:color="000000"/>
+              <w:bottom w:val="single" w:sz="1" w:space="0" w:color="000000"/>
+            </w:tcBorders>
+            <w:shd w:val="clear" w:color="auto" w:fill="auto"/>
+          </w:tcPr>
+          <w:p>
+            <w:pPr>
+              <w:jc w:val="left"/>
+            </w:pPr>
+          </w:p>
+          <w:p>
+            <w:pPr>
+              <w:jc w:val="left"/>
+            </w:pPr>
+            <w:r>
+              <w:rPr>
+                <w:rFonts w:ascii="Segoe UI" w:hAnsi="Segoe UI"/>
+                <w:sz w:val="24"/>
+                <w:i/>
+                <w:color w:val="000000"/>
+                <w:shd w:val="clear" w:color="auto" w:fill="ffffff"/>
+              </w:rPr>
+              <w:t xml:space="preserve">Se vuole torna al passo 2., altrimenti termina il caso d’uso</w:t>
             </w:r>
           </w:p>
         </w:tc>
@@ -880,6 +1169,46 @@
     <w:p>
       <w:pPr>
         <w:jc w:val="left"/>
+      </w:pPr>
+    </w:p>
+    <w:p>
+      <w:pPr>
+        <w:jc w:val="both"/>
+      </w:pPr>
+    </w:p>
+    <w:p>
+      <w:pPr>
+        <w:jc w:val="both"/>
+      </w:pPr>
+    </w:p>
+    <w:p>
+      <w:pPr>
+        <w:jc w:val="both"/>
+      </w:pPr>
+    </w:p>
+    <w:p>
+      <w:pPr>
+        <w:jc w:val="both"/>
+      </w:pPr>
+    </w:p>
+    <w:p>
+      <w:pPr>
+        <w:jc w:val="both"/>
+      </w:pPr>
+    </w:p>
+    <w:p>
+      <w:pPr>
+        <w:jc w:val="both"/>
+      </w:pPr>
+    </w:p>
+    <w:p>
+      <w:pPr>
+        <w:jc w:val="both"/>
+      </w:pPr>
+    </w:p>
+    <w:p>
+      <w:pPr>
+        <w:jc w:val="both"/>
       </w:pPr>
     </w:p>
     <w:p>
@@ -1077,7 +1406,31 @@
                 <w:sz w:val="24"/>
                 <w:color w:val="000000"/>
               </w:rPr>
-              <w:t xml:space="preserve">Ripristina lo stato iniziale del foglio</w:t>
+              <w:t xml:space="preserve">Ripristina lo stato iniziale d</w:t>
+            </w:r>
+            <w:r>
+              <w:rPr>
+                <w:rFonts w:ascii="Segoe UI" w:hAnsi="Segoe UI"/>
+                <w:sz w:val="24"/>
+                <w:color w:val="000000"/>
+              </w:rPr>
+              <w:t xml:space="preserve">i un</w:t>
+            </w:r>
+            <w:r>
+              <w:rPr>
+                <w:rFonts w:ascii="Segoe UI" w:hAnsi="Segoe UI"/>
+                <w:sz w:val="24"/>
+                <w:color w:val="000000"/>
+              </w:rPr>
+              <w:t xml:space="preserve"> foglio </w:t>
+            </w:r>
+            <w:r>
+              <w:rPr>
+                <w:rFonts w:ascii="Segoe UI" w:hAnsi="Segoe UI"/>
+                <w:sz w:val="24"/>
+                <w:color w:val="000000"/>
+              </w:rPr>
+              <w:t xml:space="preserve">aperto</w:t>
             </w:r>
           </w:p>
         </w:tc>
@@ -1383,7 +1736,7 @@
           <w:b/>
           <w:color w:val="ce181e"/>
         </w:rPr>
-        <w:t xml:space="preserve">4</w:t>
+        <w:t xml:space="preserve">5</w:t>
       </w:r>
       <w:r>
         <w:rPr>
@@ -1536,16 +1889,7 @@
                 <w:b/>
                 <w:color w:val="ce181e"/>
               </w:rPr>
-              <w:t xml:space="preserve">4</w:t>
-            </w:r>
-            <w:r>
-              <w:rPr>
-                <w:rFonts w:ascii="Segoe UI" w:hAnsi="Segoe UI"/>
-                <w:sz w:val="24"/>
-                <w:b/>
-                <w:color w:val="ce181e"/>
-              </w:rPr>
-              <w:t xml:space="preserve">d</w:t>
+              <w:t xml:space="preserve">5d</w:t>
             </w:r>
             <w:r>
               <w:rPr>
@@ -1728,7 +2072,7 @@
           <w:b/>
           <w:color w:val="ce181e"/>
         </w:rPr>
-        <w:t xml:space="preserve">4</w:t>
+        <w:t xml:space="preserve">5</w:t>
       </w:r>
       <w:r>
         <w:rPr>
@@ -1881,7 +2225,7 @@
                 <w:b/>
                 <w:color w:val="ce181e"/>
               </w:rPr>
-              <w:t xml:space="preserve">4</w:t>
+              <w:t xml:space="preserve">5</w:t>
             </w:r>
             <w:r>
               <w:rPr>
@@ -2056,7 +2400,25 @@
           <w:b/>
           <w:color w:val="1e6a39"/>
         </w:rPr>
-        <w:t xml:space="preserve">Estensione 4a</w:t>
+        <w:t xml:space="preserve">Estensione </w:t>
+      </w:r>
+      <w:r>
+        <w:rPr>
+          <w:rFonts w:ascii="Times New Roman" w:hAnsi="Times New Roman"/>
+          <w:sz w:val="36"/>
+          <w:b/>
+          <w:color w:val="1e6a39"/>
+        </w:rPr>
+        <w:t xml:space="preserve">5</w:t>
+      </w:r>
+      <w:r>
+        <w:rPr>
+          <w:rFonts w:ascii="Times New Roman" w:hAnsi="Times New Roman"/>
+          <w:sz w:val="36"/>
+          <w:b/>
+          <w:color w:val="1e6a39"/>
+        </w:rPr>
+        <w:t xml:space="preserve">a</w:t>
       </w:r>
     </w:p>
     <w:tbl>
@@ -2200,7 +2562,16 @@
                 <w:b/>
                 <w:color w:val="0c3635"/>
               </w:rPr>
-              <w:t xml:space="preserve">4a.1</w:t>
+              <w:t xml:space="preserve">5</w:t>
+            </w:r>
+            <w:r>
+              <w:rPr>
+                <w:rFonts w:ascii="Segoe UI" w:hAnsi="Segoe UI"/>
+                <w:sz w:val="24"/>
+                <w:b/>
+                <w:color w:val="0c3635"/>
+              </w:rPr>
+              <w:t xml:space="preserve">a.1</w:t>
             </w:r>
           </w:p>
         </w:tc>
@@ -2317,7 +2688,7 @@
           <w:b/>
           <w:color w:val="ce181e"/>
         </w:rPr>
-        <w:t xml:space="preserve">ccezione </w:t>
+        <w:t xml:space="preserve">ccezione 5</w:t>
       </w:r>
       <w:r>
         <w:rPr>
@@ -2326,7 +2697,7 @@
           <w:b/>
           <w:color w:val="ce181e"/>
         </w:rPr>
-        <w:t xml:space="preserve">4a.1</w:t>
+        <w:t xml:space="preserve">a.1</w:t>
       </w:r>
       <w:r>
         <w:rPr>
@@ -2479,7 +2850,16 @@
                 <w:b/>
                 <w:color w:val="ce181e"/>
               </w:rPr>
-              <w:t xml:space="preserve">4a.1</w:t>
+              <w:t xml:space="preserve">5</w:t>
+            </w:r>
+            <w:r>
+              <w:rPr>
+                <w:rFonts w:ascii="Segoe UI" w:hAnsi="Segoe UI"/>
+                <w:sz w:val="24"/>
+                <w:b/>
+                <w:color w:val="ce181e"/>
+              </w:rPr>
+              <w:t xml:space="preserve">a.1</w:t>
             </w:r>
             <w:r>
               <w:rPr>
@@ -2673,7 +3053,7 @@
           <w:b/>
           <w:color w:val="ce181e"/>
         </w:rPr>
-        <w:t xml:space="preserve">ccezione </w:t>
+        <w:t xml:space="preserve">ccezione 5</w:t>
       </w:r>
       <w:r>
         <w:rPr>
@@ -2682,7 +3062,7 @@
           <w:b/>
           <w:color w:val="ce181e"/>
         </w:rPr>
-        <w:t xml:space="preserve">4a.1</w:t>
+        <w:t xml:space="preserve">a.1</w:t>
       </w:r>
       <w:r>
         <w:rPr>
@@ -2835,7 +3215,16 @@
                 <w:b/>
                 <w:color w:val="ce181e"/>
               </w:rPr>
-              <w:t xml:space="preserve">4a.1</w:t>
+              <w:t xml:space="preserve">5</w:t>
+            </w:r>
+            <w:r>
+              <w:rPr>
+                <w:rFonts w:ascii="Segoe UI" w:hAnsi="Segoe UI"/>
+                <w:sz w:val="28"/>
+                <w:b/>
+                <w:color w:val="ce181e"/>
+              </w:rPr>
+              <w:t xml:space="preserve">a.1</w:t>
             </w:r>
             <w:r>
               <w:rPr>
@@ -2997,11 +3386,6 @@
     <w:p>
       <w:pPr>
         <w:jc w:val="left"/>
-      </w:pPr>
-    </w:p>
-    <w:p>
-      <w:pPr>
-        <w:jc w:val="both"/>
       </w:pPr>
     </w:p>
     <w:p>
@@ -3025,7 +3409,7 @@
           <w:b/>
           <w:color w:val="1e6a39"/>
         </w:rPr>
-        <w:t xml:space="preserve">Estensione 4</w:t>
+        <w:t xml:space="preserve">Estensione </w:t>
       </w:r>
       <w:r>
         <w:rPr>
@@ -3034,7 +3418,7 @@
           <w:b/>
           <w:color w:val="1e6a39"/>
         </w:rPr>
-        <w:t xml:space="preserve">b</w:t>
+        <w:t xml:space="preserve">5b</w:t>
       </w:r>
     </w:p>
     <w:tbl>
@@ -3178,16 +3562,7 @@
                 <w:b/>
                 <w:color w:val="0c3635"/>
               </w:rPr>
-              <w:t xml:space="preserve">4</w:t>
-            </w:r>
-            <w:r>
-              <w:rPr>
-                <w:rFonts w:ascii="Segoe UI" w:hAnsi="Segoe UI"/>
-                <w:sz w:val="24"/>
-                <w:b/>
-                <w:color w:val="0c3635"/>
-              </w:rPr>
-              <w:t xml:space="preserve">b</w:t>
+              <w:t xml:space="preserve">5b</w:t>
             </w:r>
             <w:r>
               <w:rPr>
@@ -3305,7 +3680,7 @@
           <w:b/>
           <w:color w:val="1e6a39"/>
         </w:rPr>
-        <w:t xml:space="preserve">4c</w:t>
+        <w:t xml:space="preserve">5c</w:t>
       </w:r>
     </w:p>
     <w:tbl>
@@ -3449,16 +3824,7 @@
                 <w:b/>
                 <w:color w:val="0c3635"/>
               </w:rPr>
-              <w:t xml:space="preserve">4</w:t>
-            </w:r>
-            <w:r>
-              <w:rPr>
-                <w:rFonts w:ascii="Segoe UI" w:hAnsi="Segoe UI"/>
-                <w:sz w:val="24"/>
-                <w:b/>
-                <w:color w:val="0c3635"/>
-              </w:rPr>
-              <w:t xml:space="preserve">c</w:t>
+              <w:t xml:space="preserve">5c</w:t>
             </w:r>
             <w:r>
               <w:rPr>

</xml_diff>